<commit_message>
Adding Part 4 and 5 documentation
</commit_message>
<xml_diff>
--- a/part-4/Part4.docx
+++ b/part-4/Part4.docx
@@ -66,58 +66,20 @@
         <w:rPr>
           <w:rFonts w:ascii="Times New Roman" w:hAnsi="Times New Roman" w:cs="Times New Roman"/>
         </w:rPr>
-        <w:t xml:space="preserve">Definition: Atomicity ensures that a transaction is treated as a single, indivisible unit. Either </w:t>
-      </w:r>
-      <w:proofErr w:type="gramStart"/>
-      <w:r>
-        <w:rPr>
-          <w:rFonts w:ascii="Times New Roman" w:hAnsi="Times New Roman" w:cs="Times New Roman"/>
-        </w:rPr>
-        <w:t>all of</w:t>
-      </w:r>
-      <w:proofErr w:type="gramEnd"/>
-      <w:r>
-        <w:rPr>
-          <w:rFonts w:ascii="Times New Roman" w:hAnsi="Times New Roman" w:cs="Times New Roman"/>
-        </w:rPr>
-        <w:t xml:space="preserve"> its operations are executed, or none are.</w:t>
-      </w:r>
-    </w:p>
-    <w:p>
-      <w:pPr>
-        <w:rPr>
-          <w:rFonts w:ascii="Times New Roman" w:hAnsi="Times New Roman" w:cs="Times New Roman"/>
-        </w:rPr>
-      </w:pPr>
-      <w:r>
-        <w:rPr>
-          <w:rFonts w:ascii="Times New Roman" w:hAnsi="Times New Roman" w:cs="Times New Roman"/>
-        </w:rPr>
-        <w:t xml:space="preserve">Enforcement in </w:t>
-      </w:r>
-      <w:r>
-        <w:rPr>
-          <w:rFonts w:ascii="Times New Roman" w:hAnsi="Times New Roman" w:cs="Times New Roman"/>
-        </w:rPr>
-        <w:t xml:space="preserve">our </w:t>
-      </w:r>
-      <w:r>
-        <w:rPr>
-          <w:rFonts w:ascii="Times New Roman" w:hAnsi="Times New Roman" w:cs="Times New Roman"/>
-        </w:rPr>
-        <w:t xml:space="preserve">Distributed Databases: This property is maintained by using distributed transaction management protocols. When a distributed transaction involves multiple nodes, a two-phase commit protocol </w:t>
-      </w:r>
-      <w:r>
-        <w:rPr>
-          <w:rFonts w:ascii="Times New Roman" w:hAnsi="Times New Roman" w:cs="Times New Roman"/>
-        </w:rPr>
-        <w:t>is</w:t>
-      </w:r>
-      <w:r>
-        <w:rPr>
-          <w:rFonts w:ascii="Times New Roman" w:hAnsi="Times New Roman" w:cs="Times New Roman"/>
-        </w:rPr>
-        <w:t xml:space="preserve"> employed to ensure atomicity.</w:t>
+        <w:t>Definition: Atomicity ensures that a transaction is treated as a single, indivisible unit. Either all of its operations are executed, or none are.</w:t>
+      </w:r>
+    </w:p>
+    <w:p>
+      <w:pPr>
+        <w:rPr>
+          <w:rFonts w:ascii="Times New Roman" w:hAnsi="Times New Roman" w:cs="Times New Roman"/>
+        </w:rPr>
+      </w:pPr>
+      <w:r>
+        <w:rPr>
+          <w:rFonts w:ascii="Times New Roman" w:hAnsi="Times New Roman" w:cs="Times New Roman"/>
+        </w:rPr>
+        <w:t>Enforcement in our Distributed Databases: This property is maintained by using distributed transaction management protocols. When a distributed transaction involves multiple nodes, a two-phase commit protocol is employed to ensure atomicity.</w:t>
       </w:r>
     </w:p>
     <w:p>
@@ -160,19 +122,7 @@
         <w:rPr>
           <w:rFonts w:ascii="Times New Roman" w:hAnsi="Times New Roman" w:cs="Times New Roman"/>
         </w:rPr>
-        <w:t xml:space="preserve">Enforcement in </w:t>
-      </w:r>
-      <w:r>
-        <w:rPr>
-          <w:rFonts w:ascii="Times New Roman" w:hAnsi="Times New Roman" w:cs="Times New Roman"/>
-        </w:rPr>
-        <w:t xml:space="preserve">our </w:t>
-      </w:r>
-      <w:r>
-        <w:rPr>
-          <w:rFonts w:ascii="Times New Roman" w:hAnsi="Times New Roman" w:cs="Times New Roman"/>
-        </w:rPr>
-        <w:t>Distributed Databases: Consistency is often enforced through the careful design of the database schema, relationships, and constraints. SQL features such as FOR UPDATE help in maintaining consistency during concurrent transactions.</w:t>
+        <w:t>Enforcement in our Distributed Databases: Consistency is often enforced through the careful design of the database schema, relationships, and constraints. SQL features such as FOR UPDATE help in maintaining consistency during concurrent transactions.</w:t>
       </w:r>
     </w:p>
     <w:p>
@@ -200,44 +150,20 @@
         <w:rPr>
           <w:rFonts w:ascii="Times New Roman" w:hAnsi="Times New Roman" w:cs="Times New Roman"/>
         </w:rPr>
-        <w:t xml:space="preserve">Definition: Isolation ensures that the execution of one transaction is isolated from the execution of other transactions. Transactions appear as if they are executed serially, even when multiple transactions are </w:t>
-      </w:r>
-      <w:r>
-        <w:rPr>
-          <w:rFonts w:ascii="Times New Roman" w:hAnsi="Times New Roman" w:cs="Times New Roman"/>
-        </w:rPr>
-        <w:t>executed</w:t>
-      </w:r>
-      <w:r>
-        <w:rPr>
-          <w:rFonts w:ascii="Times New Roman" w:hAnsi="Times New Roman" w:cs="Times New Roman"/>
-        </w:rPr>
-        <w:t xml:space="preserve"> concurrently.</w:t>
-      </w:r>
-    </w:p>
-    <w:p>
-      <w:pPr>
-        <w:rPr>
-          <w:rFonts w:ascii="Times New Roman" w:hAnsi="Times New Roman" w:cs="Times New Roman"/>
-        </w:rPr>
-      </w:pPr>
-      <w:r>
-        <w:rPr>
-          <w:rFonts w:ascii="Times New Roman" w:hAnsi="Times New Roman" w:cs="Times New Roman"/>
-        </w:rPr>
-        <w:t xml:space="preserve">Enforcement in </w:t>
-      </w:r>
-      <w:r>
-        <w:rPr>
-          <w:rFonts w:ascii="Times New Roman" w:hAnsi="Times New Roman" w:cs="Times New Roman"/>
-        </w:rPr>
-        <w:t xml:space="preserve">our </w:t>
-      </w:r>
-      <w:r>
-        <w:rPr>
-          <w:rFonts w:ascii="Times New Roman" w:hAnsi="Times New Roman" w:cs="Times New Roman"/>
-        </w:rPr>
-        <w:t>Distributed Databases: Isolation levels, such as READ COMMITTED and REPEATABLE READ, define the level of isolation between transactions. Techniques like skip locks and selective indexing contribute to maintaining isolation and preventing interference between transactions.</w:t>
+        <w:t>Definition: Isolation ensures that the execution of one transaction is isolated from the execution of other transactions. Transactions appear as if they are executed serially, even when multiple transactions are executed concurrently.</w:t>
+      </w:r>
+    </w:p>
+    <w:p>
+      <w:pPr>
+        <w:rPr>
+          <w:rFonts w:ascii="Times New Roman" w:hAnsi="Times New Roman" w:cs="Times New Roman"/>
+        </w:rPr>
+      </w:pPr>
+      <w:r>
+        <w:rPr>
+          <w:rFonts w:ascii="Times New Roman" w:hAnsi="Times New Roman" w:cs="Times New Roman"/>
+        </w:rPr>
+        <w:t>Enforcement in our Distributed Databases: Isolation levels, such as READ COMMITTED and REPEATABLE READ, define the level of isolation between transactions. Techniques like skip locks and selective indexing contribute to maintaining isolation and preventing interference between transactions.</w:t>
       </w:r>
     </w:p>
     <w:p>
@@ -278,19 +204,7 @@
         <w:rPr>
           <w:rFonts w:ascii="Times New Roman" w:hAnsi="Times New Roman" w:cs="Times New Roman"/>
         </w:rPr>
-        <w:t xml:space="preserve">Enforcement in </w:t>
-      </w:r>
-      <w:r>
-        <w:rPr>
-          <w:rFonts w:ascii="Times New Roman" w:hAnsi="Times New Roman" w:cs="Times New Roman"/>
-        </w:rPr>
-        <w:t xml:space="preserve">our </w:t>
-      </w:r>
-      <w:r>
-        <w:rPr>
-          <w:rFonts w:ascii="Times New Roman" w:hAnsi="Times New Roman" w:cs="Times New Roman"/>
-        </w:rPr>
-        <w:t>Distributed Databases: write-ahead logging and replication. In a distributed environment, replication across multiple nodes enhances durability by ensuring data redundancy.</w:t>
+        <w:t>Enforcement in our Distributed Databases: write-ahead logging and replication. In a distributed environment, replication across multiple nodes enhances durability by ensuring data redundancy.</w:t>
       </w:r>
     </w:p>
     <w:p>
@@ -331,19 +245,7 @@
         <w:rPr>
           <w:rFonts w:ascii="Times New Roman" w:hAnsi="Times New Roman" w:cs="Times New Roman"/>
         </w:rPr>
-        <w:t xml:space="preserve">Concurrency control is the mechanism that ensures that multiple transactions can </w:t>
-      </w:r>
-      <w:r>
-        <w:rPr>
-          <w:rFonts w:ascii="Times New Roman" w:hAnsi="Times New Roman" w:cs="Times New Roman"/>
-        </w:rPr>
-        <w:t>be executed</w:t>
-      </w:r>
-      <w:r>
-        <w:rPr>
-          <w:rFonts w:ascii="Times New Roman" w:hAnsi="Times New Roman" w:cs="Times New Roman"/>
-        </w:rPr>
-        <w:t xml:space="preserve"> concurrently without leading to inconsistencies in the database. Key aspects of concurrency control include:</w:t>
+        <w:t>Concurrency control is the mechanism that ensures that multiple transactions can be executed concurrently without leading to inconsistencies in the database. Key aspects of concurrency control include:</w:t>
       </w:r>
     </w:p>
     <w:p>
@@ -371,38 +273,270 @@
         <w:rPr>
           <w:rFonts w:ascii="Times New Roman" w:hAnsi="Times New Roman" w:cs="Times New Roman"/>
         </w:rPr>
-        <w:t xml:space="preserve">Transactions use locks to control access to shared resources. For example, the </w:t>
-      </w:r>
-      <w:proofErr w:type="gramStart"/>
-      <w:r>
-        <w:rPr>
-          <w:rFonts w:ascii="Times New Roman" w:hAnsi="Times New Roman" w:cs="Times New Roman"/>
-        </w:rPr>
-        <w:t>FOR UPDATE</w:t>
-      </w:r>
-      <w:proofErr w:type="gramEnd"/>
-      <w:r>
-        <w:rPr>
-          <w:rFonts w:ascii="Times New Roman" w:hAnsi="Times New Roman" w:cs="Times New Roman"/>
-        </w:rPr>
-        <w:t xml:space="preserve"> clause in SQL queries acquires locks on rows, preventing other transactions from modifying the same rows simultaneously.</w:t>
-      </w:r>
-    </w:p>
-    <w:p>
-      <w:pPr>
-        <w:rPr>
-          <w:rFonts w:ascii="Times New Roman" w:hAnsi="Times New Roman" w:cs="Times New Roman"/>
-          <w:b/>
-          <w:bCs/>
-        </w:rPr>
-      </w:pPr>
-      <w:r>
-        <w:rPr>
-          <w:rFonts w:ascii="Times New Roman" w:hAnsi="Times New Roman" w:cs="Times New Roman"/>
-          <w:b/>
-          <w:bCs/>
+        <w:t>Transactions use locks to control access to shared resources. For example, the FOR UPDATE clause in SQL queries acquires locks on rows, preventing other transactions from modifying the same rows simultaneously.</w:t>
+      </w:r>
+    </w:p>
+    <w:p>
+      <w:pPr>
+        <w:rPr>
+          <w:rFonts w:ascii="Times New Roman" w:hAnsi="Times New Roman" w:cs="Times New Roman"/>
+        </w:rPr>
+      </w:pPr>
+      <w:r>
+        <w:rPr>
+          <w:rFonts w:ascii="Times New Roman" w:hAnsi="Times New Roman" w:cs="Times New Roman"/>
         </w:rPr>
         <w:lastRenderedPageBreak/>
+        <w:t>For instance, consider we have 200 medicines and 101 customers. Each customer orders 2 medicines. So, 100 transactions will be successful, and 1 customer will not get any medicines.</w:t>
+      </w:r>
+    </w:p>
+    <w:p>
+      <w:pPr>
+        <w:rPr>
+          <w:rFonts w:ascii="Times New Roman" w:hAnsi="Times New Roman" w:cs="Times New Roman"/>
+        </w:rPr>
+      </w:pPr>
+      <w:r>
+        <w:rPr>
+          <w:rFonts w:ascii="Times New Roman" w:hAnsi="Times New Roman" w:cs="Times New Roman"/>
+        </w:rPr>
+        <w:t>Below is a screenshot of a case where there is no FOR UPDATE clause, so a single resource can be called by multiple processes, and 202 medicines are ordered, which is incorrect.</w:t>
+      </w:r>
+    </w:p>
+    <w:p>
+      <w:pPr>
+        <w:rPr>
+          <w:rFonts w:ascii="Times New Roman" w:hAnsi="Times New Roman" w:cs="Times New Roman"/>
+        </w:rPr>
+      </w:pPr>
+      <w:r>
+        <w:rPr>
+          <w:noProof/>
+        </w:rPr>
+        <w:drawing>
+          <wp:inline distT="0" distB="0" distL="0" distR="0" wp14:anchorId="482BB6CF" wp14:editId="4E9C8308">
+            <wp:extent cx="5707380" cy="1005840"/>
+            <wp:effectExtent l="0" t="0" r="7620" b="3810"/>
+            <wp:docPr id="955566390" name="Picture 3"/>
+            <wp:cNvGraphicFramePr>
+              <a:graphicFrameLocks xmlns:a="http://schemas.openxmlformats.org/drawingml/2006/main" noChangeAspect="1"/>
+            </wp:cNvGraphicFramePr>
+            <a:graphic xmlns:a="http://schemas.openxmlformats.org/drawingml/2006/main">
+              <a:graphicData uri="http://schemas.openxmlformats.org/drawingml/2006/picture">
+                <pic:pic xmlns:pic="http://schemas.openxmlformats.org/drawingml/2006/picture">
+                  <pic:nvPicPr>
+                    <pic:cNvPr id="0" name="Picture 2"/>
+                    <pic:cNvPicPr>
+                      <a:picLocks noChangeAspect="1" noChangeArrowheads="1"/>
+                    </pic:cNvPicPr>
+                  </pic:nvPicPr>
+                  <pic:blipFill>
+                    <a:blip r:embed="rId4">
+                      <a:extLst>
+                        <a:ext uri="{28A0092B-C50C-407E-A947-70E740481C1C}">
+                          <a14:useLocalDpi xmlns:a14="http://schemas.microsoft.com/office/drawing/2010/main" val="0"/>
+                        </a:ext>
+                      </a:extLst>
+                    </a:blip>
+                    <a:srcRect/>
+                    <a:stretch>
+                      <a:fillRect/>
+                    </a:stretch>
+                  </pic:blipFill>
+                  <pic:spPr bwMode="auto">
+                    <a:xfrm>
+                      <a:off x="0" y="0"/>
+                      <a:ext cx="5707380" cy="1005840"/>
+                    </a:xfrm>
+                    <a:prstGeom prst="rect">
+                      <a:avLst/>
+                    </a:prstGeom>
+                    <a:noFill/>
+                    <a:ln>
+                      <a:noFill/>
+                    </a:ln>
+                  </pic:spPr>
+                </pic:pic>
+              </a:graphicData>
+            </a:graphic>
+          </wp:inline>
+        </w:drawing>
+      </w:r>
+    </w:p>
+    <w:p>
+      <w:pPr>
+        <w:rPr>
+          <w:rFonts w:ascii="Times New Roman" w:hAnsi="Times New Roman" w:cs="Times New Roman"/>
+        </w:rPr>
+      </w:pPr>
+      <w:r>
+        <w:rPr>
+          <w:rFonts w:ascii="Times New Roman" w:hAnsi="Times New Roman" w:cs="Times New Roman"/>
+        </w:rPr>
+        <w:t>Below is a screenshot of a case where there is a FOR UPDATE clause, so a single resource cannot be called by multiple processes, and only 100 transactions are successful, and 1 transaction fails. But at a time only one process can access resources and others have to wait.</w:t>
+      </w:r>
+    </w:p>
+    <w:p>
+      <w:pPr>
+        <w:rPr>
+          <w:rFonts w:ascii="Times New Roman" w:hAnsi="Times New Roman" w:cs="Times New Roman"/>
+        </w:rPr>
+      </w:pPr>
+      <w:r>
+        <w:rPr>
+          <w:noProof/>
+        </w:rPr>
+        <w:drawing>
+          <wp:inline distT="0" distB="0" distL="0" distR="0" wp14:anchorId="50110368" wp14:editId="011B1D1B">
+            <wp:extent cx="5730240" cy="1059180"/>
+            <wp:effectExtent l="0" t="0" r="3810" b="7620"/>
+            <wp:docPr id="890736855" name="Picture 2"/>
+            <wp:cNvGraphicFramePr>
+              <a:graphicFrameLocks xmlns:a="http://schemas.openxmlformats.org/drawingml/2006/main" noChangeAspect="1"/>
+            </wp:cNvGraphicFramePr>
+            <a:graphic xmlns:a="http://schemas.openxmlformats.org/drawingml/2006/main">
+              <a:graphicData uri="http://schemas.openxmlformats.org/drawingml/2006/picture">
+                <pic:pic xmlns:pic="http://schemas.openxmlformats.org/drawingml/2006/picture">
+                  <pic:nvPicPr>
+                    <pic:cNvPr id="0" name="Picture 3"/>
+                    <pic:cNvPicPr>
+                      <a:picLocks noChangeAspect="1" noChangeArrowheads="1"/>
+                    </pic:cNvPicPr>
+                  </pic:nvPicPr>
+                  <pic:blipFill>
+                    <a:blip r:embed="rId5">
+                      <a:extLst>
+                        <a:ext uri="{28A0092B-C50C-407E-A947-70E740481C1C}">
+                          <a14:useLocalDpi xmlns:a14="http://schemas.microsoft.com/office/drawing/2010/main" val="0"/>
+                        </a:ext>
+                      </a:extLst>
+                    </a:blip>
+                    <a:srcRect/>
+                    <a:stretch>
+                      <a:fillRect/>
+                    </a:stretch>
+                  </pic:blipFill>
+                  <pic:spPr bwMode="auto">
+                    <a:xfrm>
+                      <a:off x="0" y="0"/>
+                      <a:ext cx="5730240" cy="1059180"/>
+                    </a:xfrm>
+                    <a:prstGeom prst="rect">
+                      <a:avLst/>
+                    </a:prstGeom>
+                    <a:noFill/>
+                    <a:ln>
+                      <a:noFill/>
+                    </a:ln>
+                  </pic:spPr>
+                </pic:pic>
+              </a:graphicData>
+            </a:graphic>
+          </wp:inline>
+        </w:drawing>
+      </w:r>
+    </w:p>
+    <w:p>
+      <w:pPr>
+        <w:rPr>
+          <w:rFonts w:ascii="Times New Roman" w:hAnsi="Times New Roman" w:cs="Times New Roman"/>
+        </w:rPr>
+      </w:pPr>
+      <w:r>
+        <w:rPr>
+          <w:rFonts w:ascii="Times New Roman" w:hAnsi="Times New Roman" w:cs="Times New Roman"/>
+        </w:rPr>
+        <w:t>Below is a screenshot of a case where there is a FOR UPDATE clause with SKIP LOCKED, so a single resource cannot be called by multiple processes, and only 100 transactions are successful, and 1 transaction fails. Here at a time multiple processes can access resources and no one has to wait.</w:t>
+      </w:r>
+    </w:p>
+    <w:p>
+      <w:pPr>
+        <w:rPr>
+          <w:rFonts w:ascii="Times New Roman" w:hAnsi="Times New Roman" w:cs="Times New Roman"/>
+        </w:rPr>
+      </w:pPr>
+      <w:r>
+        <w:rPr>
+          <w:rFonts w:ascii="Times New Roman" w:hAnsi="Times New Roman" w:cs="Times New Roman"/>
+        </w:rPr>
+        <w:t>Thus, we see the time taken for this is way lower. There 57.6% reduction in time taken than earlier queries.</w:t>
+      </w:r>
+    </w:p>
+    <w:p>
+      <w:pPr>
+        <w:rPr>
+          <w:rFonts w:ascii="Times New Roman" w:hAnsi="Times New Roman" w:cs="Times New Roman"/>
+        </w:rPr>
+      </w:pPr>
+      <w:r>
+        <w:rPr>
+          <w:rFonts w:ascii="Times New Roman" w:hAnsi="Times New Roman" w:cs="Times New Roman"/>
+          <w:noProof/>
+        </w:rPr>
+        <w:drawing>
+          <wp:inline distT="0" distB="0" distL="0" distR="0" wp14:anchorId="37BC8F50" wp14:editId="67576CB5">
+            <wp:extent cx="5731510" cy="1117600"/>
+            <wp:effectExtent l="0" t="0" r="2540" b="6350"/>
+            <wp:docPr id="1388869690" name="Picture 1"/>
+            <wp:cNvGraphicFramePr>
+              <a:graphicFrameLocks xmlns:a="http://schemas.openxmlformats.org/drawingml/2006/main" noChangeAspect="1"/>
+            </wp:cNvGraphicFramePr>
+            <a:graphic xmlns:a="http://schemas.openxmlformats.org/drawingml/2006/main">
+              <a:graphicData uri="http://schemas.openxmlformats.org/drawingml/2006/picture">
+                <pic:pic xmlns:pic="http://schemas.openxmlformats.org/drawingml/2006/picture">
+                  <pic:nvPicPr>
+                    <pic:cNvPr id="0" name="Picture 1"/>
+                    <pic:cNvPicPr>
+                      <a:picLocks noChangeAspect="1" noChangeArrowheads="1"/>
+                    </pic:cNvPicPr>
+                  </pic:nvPicPr>
+                  <pic:blipFill>
+                    <a:blip r:embed="rId6">
+                      <a:extLst>
+                        <a:ext uri="{28A0092B-C50C-407E-A947-70E740481C1C}">
+                          <a14:useLocalDpi xmlns:a14="http://schemas.microsoft.com/office/drawing/2010/main" val="0"/>
+                        </a:ext>
+                      </a:extLst>
+                    </a:blip>
+                    <a:srcRect/>
+                    <a:stretch>
+                      <a:fillRect/>
+                    </a:stretch>
+                  </pic:blipFill>
+                  <pic:spPr bwMode="auto">
+                    <a:xfrm>
+                      <a:off x="0" y="0"/>
+                      <a:ext cx="5731510" cy="1117600"/>
+                    </a:xfrm>
+                    <a:prstGeom prst="rect">
+                      <a:avLst/>
+                    </a:prstGeom>
+                    <a:noFill/>
+                    <a:ln>
+                      <a:noFill/>
+                    </a:ln>
+                  </pic:spPr>
+                </pic:pic>
+              </a:graphicData>
+            </a:graphic>
+          </wp:inline>
+        </w:drawing>
+      </w:r>
+    </w:p>
+    <w:p>
+      <w:pPr>
+        <w:rPr>
+          <w:rFonts w:ascii="Times New Roman" w:hAnsi="Times New Roman" w:cs="Times New Roman"/>
+          <w:b/>
+          <w:bCs/>
+        </w:rPr>
+      </w:pPr>
+      <w:r>
+        <w:rPr>
+          <w:rFonts w:ascii="Times New Roman" w:hAnsi="Times New Roman" w:cs="Times New Roman"/>
+          <w:b/>
+          <w:bCs/>
+        </w:rPr>
         <w:t>Isolation Levels:</w:t>
       </w:r>
     </w:p>
@@ -493,21 +627,17 @@
         <w:rPr>
           <w:rFonts w:ascii="Times New Roman" w:hAnsi="Times New Roman" w:cs="Times New Roman"/>
         </w:rPr>
-        <w:t xml:space="preserve">2PC is a protocol </w:t>
-      </w:r>
-      <w:r>
-        <w:rPr>
-          <w:rFonts w:ascii="Times New Roman" w:hAnsi="Times New Roman" w:cs="Times New Roman"/>
-        </w:rPr>
-        <w:t xml:space="preserve">that we have </w:t>
-      </w:r>
-      <w:r>
-        <w:rPr>
-          <w:rFonts w:ascii="Times New Roman" w:hAnsi="Times New Roman" w:cs="Times New Roman"/>
-        </w:rPr>
-        <w:t>used to ensure the atomicity of distributed transactions. It involves a coordinator and participants. In the first phase, the coordinator asks participants if they are ready to commit. In the second phase, based on participants' responses, the coordinator decides whether to commit or abort.</w:t>
-      </w:r>
-    </w:p>
+        <w:t xml:space="preserve">2PC is a protocol that we have used to ensure the atomicity of distributed transactions. It involves a coordinator and participants. In the first phase, the coordinator asks participants if they are ready to </w:t>
+      </w:r>
+      <w:r>
+        <w:rPr>
+          <w:rFonts w:ascii="Times New Roman" w:hAnsi="Times New Roman" w:cs="Times New Roman"/>
+        </w:rPr>
+        <w:lastRenderedPageBreak/>
+        <w:t>commit. In the second phase, based on participants' responses, the coordinator decides whether to commit or abort.</w:t>
+      </w:r>
+    </w:p>
+    <w:p/>
     <w:sectPr>
       <w:pgSz w:w="11906" w:h="16838"/>
       <w:pgMar w:top="1440" w:right="1440" w:bottom="1440" w:left="1440" w:header="720" w:footer="720" w:gutter="0"/>
@@ -918,6 +1048,10 @@
   <w:style w:type="paragraph" w:default="1" w:styleId="Normal">
     <w:name w:val="Normal"/>
     <w:qFormat/>
+    <w:rsid w:val="00B77848"/>
+    <w:pPr>
+      <w:spacing w:line="256" w:lineRule="auto"/>
+    </w:pPr>
     <w:rPr>
       <w:lang w:val="en-US"/>
     </w:rPr>

</xml_diff>